<commit_message>
Change-Id: Id0cad3d15501bb81ce874e2c5cf7fa26fd89a513 Signed-off-by: youcongni <youcongni@foxmail.com>
</commit_message>
<xml_diff>
--- a/gasystemTest/src/GA算法单元测试文档.docx
+++ b/gasystemTest/src/GA算法单元测试文档.docx
@@ -236,6 +236,7 @@
         </w:rPr>
         <w:t>、</w:t>
       </w:r>
+      <w:proofErr w:type="spellStart"/>
       <w:r>
         <w:rPr>
           <w:b/>
@@ -244,6 +245,7 @@
         </w:rPr>
         <w:t>GAConfigurationInfo</w:t>
       </w:r>
+      <w:proofErr w:type="spellEnd"/>
       <w:r>
         <w:rPr>
           <w:rFonts w:hint="eastAsia"/>
@@ -427,6 +429,7 @@
                 <w:szCs w:val="18"/>
               </w:rPr>
             </w:pPr>
+            <w:proofErr w:type="spellStart"/>
             <w:r>
               <w:rPr>
                 <w:sz w:val="18"/>
@@ -434,6 +437,7 @@
               </w:rPr>
               <w:t>getGAPareameters</w:t>
             </w:r>
+            <w:proofErr w:type="spellEnd"/>
           </w:p>
         </w:tc>
         <w:tc>
@@ -476,6 +480,7 @@
               </w:rPr>
               <w:t>在参数属性配置文件中，</w:t>
             </w:r>
+            <w:proofErr w:type="spellStart"/>
             <w:r>
               <w:rPr>
                 <w:color w:val="000000"/>
@@ -485,6 +490,7 @@
               </w:rPr>
               <w:t>chromosomeLength</w:t>
             </w:r>
+            <w:proofErr w:type="spellEnd"/>
             <w:r>
               <w:rPr>
                 <w:rFonts w:hint="eastAsia"/>
@@ -594,6 +600,7 @@
               </w:rPr>
               <w:t>在参数属性配置文件中，</w:t>
             </w:r>
+            <w:proofErr w:type="spellStart"/>
             <w:r>
               <w:rPr>
                 <w:color w:val="000000"/>
@@ -603,6 +610,7 @@
               </w:rPr>
               <w:t>crossoverProbability</w:t>
             </w:r>
+            <w:proofErr w:type="spellEnd"/>
             <w:r>
               <w:rPr>
                 <w:rFonts w:hint="eastAsia"/>
@@ -711,6 +719,7 @@
               </w:rPr>
               <w:t>在参数属性配置文件中，</w:t>
             </w:r>
+            <w:proofErr w:type="spellStart"/>
             <w:r>
               <w:rPr>
                 <w:sz w:val="18"/>
@@ -718,6 +727,7 @@
               </w:rPr>
               <w:t>maxIteratorNum</w:t>
             </w:r>
+            <w:proofErr w:type="spellEnd"/>
             <w:r>
               <w:rPr>
                 <w:rFonts w:hint="eastAsia"/>
@@ -828,6 +838,7 @@
               </w:rPr>
               <w:t>在参数属性配置文件中，</w:t>
             </w:r>
+            <w:proofErr w:type="spellStart"/>
             <w:r>
               <w:rPr>
                 <w:color w:val="000000"/>
@@ -837,6 +848,7 @@
               </w:rPr>
               <w:t>mutateProbabilty</w:t>
             </w:r>
+            <w:proofErr w:type="spellEnd"/>
             <w:r>
               <w:rPr>
                 <w:rFonts w:hint="eastAsia"/>
@@ -949,6 +961,7 @@
               </w:rPr>
               <w:t>在参数属性配置文件中，</w:t>
             </w:r>
+            <w:proofErr w:type="spellStart"/>
             <w:r>
               <w:rPr>
                 <w:color w:val="000000"/>
@@ -968,6 +981,7 @@
               </w:rPr>
               <w:t>Fitness</w:t>
             </w:r>
+            <w:proofErr w:type="spellEnd"/>
             <w:r>
               <w:rPr>
                 <w:rFonts w:hint="eastAsia"/>
@@ -1080,6 +1094,7 @@
               </w:rPr>
               <w:t>在参数属性配置文件中，</w:t>
             </w:r>
+            <w:proofErr w:type="spellStart"/>
             <w:r>
               <w:rPr>
                 <w:color w:val="000000"/>
@@ -1089,6 +1104,7 @@
               </w:rPr>
               <w:t>populationSize</w:t>
             </w:r>
+            <w:proofErr w:type="spellEnd"/>
             <w:r>
               <w:rPr>
                 <w:rFonts w:hint="eastAsia"/>
@@ -1378,6 +1394,7 @@
               </w:rPr>
               <w:t xml:space="preserve">          </w:t>
             </w:r>
+            <w:proofErr w:type="spellStart"/>
             <w:r>
               <w:rPr>
                 <w:color w:val="000000"/>
@@ -1387,6 +1404,7 @@
               </w:rPr>
               <w:t>populationSize</w:t>
             </w:r>
+            <w:proofErr w:type="spellEnd"/>
             <w:r>
               <w:rPr>
                 <w:rFonts w:hint="eastAsia"/>
@@ -1416,6 +1434,7 @@
                 <w:szCs w:val="18"/>
               </w:rPr>
             </w:pPr>
+            <w:proofErr w:type="spellStart"/>
             <w:r>
               <w:rPr>
                 <w:kern w:val="0"/>
@@ -1424,6 +1443,7 @@
               </w:rPr>
               <w:t>maxFitness</w:t>
             </w:r>
+            <w:proofErr w:type="spellEnd"/>
             <w:r>
               <w:rPr>
                 <w:kern w:val="0"/>
@@ -1459,6 +1479,7 @@
               </w:rPr>
               <w:t xml:space="preserve">        </w:t>
             </w:r>
+            <w:proofErr w:type="spellStart"/>
             <w:r>
               <w:rPr>
                 <w:color w:val="000000"/>
@@ -1468,6 +1489,7 @@
               </w:rPr>
               <w:t>mutateProbabilty</w:t>
             </w:r>
+            <w:proofErr w:type="spellEnd"/>
             <w:r>
               <w:rPr>
                 <w:rFonts w:hint="eastAsia"/>
@@ -1486,6 +1508,7 @@
                 <w:szCs w:val="18"/>
               </w:rPr>
             </w:pPr>
+            <w:proofErr w:type="spellStart"/>
             <w:r>
               <w:rPr>
                 <w:sz w:val="18"/>
@@ -1493,6 +1516,7 @@
               </w:rPr>
               <w:t>maxIteratorNum</w:t>
             </w:r>
+            <w:proofErr w:type="spellEnd"/>
             <w:r>
               <w:rPr>
                 <w:rFonts w:hint="eastAsia"/>
@@ -1501,6 +1525,7 @@
               </w:rPr>
               <w:t xml:space="preserve">=10000;    </w:t>
             </w:r>
+            <w:proofErr w:type="spellStart"/>
             <w:r>
               <w:rPr>
                 <w:color w:val="000000"/>
@@ -1510,6 +1535,7 @@
               </w:rPr>
               <w:t>crossoverProbability</w:t>
             </w:r>
+            <w:proofErr w:type="spellEnd"/>
             <w:r>
               <w:rPr>
                 <w:rFonts w:hint="eastAsia"/>
@@ -1529,6 +1555,7 @@
                 <w:szCs w:val="18"/>
               </w:rPr>
             </w:pPr>
+            <w:proofErr w:type="spellStart"/>
             <w:r>
               <w:rPr>
                 <w:color w:val="000000"/>
@@ -1538,6 +1565,7 @@
               </w:rPr>
               <w:t>chromosomeLength</w:t>
             </w:r>
+            <w:proofErr w:type="spellEnd"/>
             <w:r>
               <w:rPr>
                 <w:rFonts w:hint="eastAsia"/>
@@ -1603,6 +1631,7 @@
                 <w:szCs w:val="18"/>
               </w:rPr>
             </w:pPr>
+            <w:proofErr w:type="spellStart"/>
             <w:r>
               <w:rPr>
                 <w:sz w:val="18"/>
@@ -1610,6 +1639,7 @@
               </w:rPr>
               <w:t>setGAParameters</w:t>
             </w:r>
+            <w:proofErr w:type="spellEnd"/>
           </w:p>
         </w:tc>
         <w:tc>
@@ -1767,6 +1797,7 @@
         </w:rPr>
         <w:t>任务布置</w:t>
       </w:r>
+      <w:proofErr w:type="gramStart"/>
       <w:r>
         <w:rPr>
           <w:rFonts w:hint="eastAsia"/>
@@ -1775,6 +1806,7 @@
         </w:rPr>
         <w:t>一</w:t>
       </w:r>
+      <w:proofErr w:type="gramEnd"/>
       <w:r>
         <w:rPr>
           <w:rFonts w:hint="eastAsia"/>
@@ -1956,7 +1988,25 @@
           <w:sz w:val="18"/>
           <w:szCs w:val="18"/>
         </w:rPr>
-        <w:t>方法名保持一致！！</w:t>
+        <w:t>方法</w:t>
+      </w:r>
+      <w:proofErr w:type="gramStart"/>
+      <w:r>
+        <w:rPr>
+          <w:rFonts w:hint="eastAsia"/>
+          <w:sz w:val="18"/>
+          <w:szCs w:val="18"/>
+        </w:rPr>
+        <w:t>名保持</w:t>
+      </w:r>
+      <w:proofErr w:type="gramEnd"/>
+      <w:r>
+        <w:rPr>
+          <w:rFonts w:hint="eastAsia"/>
+          <w:sz w:val="18"/>
+          <w:szCs w:val="18"/>
+        </w:rPr>
+        <w:t>一致！！</w:t>
       </w:r>
       <w:r>
         <w:rPr>
@@ -2052,13 +2102,23 @@
         </w:rPr>
         <w:t>配置文件中增加配置参数：编码串（</w:t>
       </w:r>
-      <w:r>
-        <w:rPr>
-          <w:rFonts w:hint="eastAsia"/>
-          <w:sz w:val="18"/>
-          <w:szCs w:val="18"/>
-        </w:rPr>
-        <w:t>codeString=1,2,3,4</w:t>
+      <w:proofErr w:type="spellStart"/>
+      <w:r>
+        <w:rPr>
+          <w:rFonts w:hint="eastAsia"/>
+          <w:sz w:val="18"/>
+          <w:szCs w:val="18"/>
+        </w:rPr>
+        <w:t>codeString</w:t>
+      </w:r>
+      <w:proofErr w:type="spellEnd"/>
+      <w:r>
+        <w:rPr>
+          <w:rFonts w:hint="eastAsia"/>
+          <w:sz w:val="18"/>
+          <w:szCs w:val="18"/>
+        </w:rPr>
+        <w:t>=1,2,3,4</w:t>
       </w:r>
       <w:r>
         <w:rPr>
@@ -2096,15 +2156,33 @@
           <w:sz w:val="18"/>
           <w:szCs w:val="18"/>
         </w:rPr>
-        <w:t>编码串</w:t>
-      </w:r>
-      <w:r>
-        <w:rPr>
-          <w:rFonts w:hint="eastAsia"/>
-          <w:sz w:val="18"/>
-          <w:szCs w:val="18"/>
-        </w:rPr>
-        <w:t>方法及</w:t>
+        <w:t>编码</w:t>
+      </w:r>
+      <w:proofErr w:type="gramStart"/>
+      <w:r>
+        <w:rPr>
+          <w:rFonts w:hint="eastAsia"/>
+          <w:sz w:val="18"/>
+          <w:szCs w:val="18"/>
+        </w:rPr>
+        <w:t>串</w:t>
+      </w:r>
+      <w:r>
+        <w:rPr>
+          <w:rFonts w:hint="eastAsia"/>
+          <w:sz w:val="18"/>
+          <w:szCs w:val="18"/>
+        </w:rPr>
+        <w:t>方法</w:t>
+      </w:r>
+      <w:proofErr w:type="gramEnd"/>
+      <w:r>
+        <w:rPr>
+          <w:rFonts w:hint="eastAsia"/>
+          <w:sz w:val="18"/>
+          <w:szCs w:val="18"/>
+        </w:rPr>
+        <w:t>及</w:t>
       </w:r>
       <w:r>
         <w:rPr>
@@ -2533,15 +2611,33 @@
                 <w:sz w:val="18"/>
                 <w:szCs w:val="18"/>
               </w:rPr>
-              <w:t>编码串</w:t>
-            </w:r>
-            <w:r>
-              <w:rPr>
-                <w:rFonts w:hint="eastAsia"/>
-                <w:sz w:val="18"/>
-                <w:szCs w:val="18"/>
-              </w:rPr>
-              <w:t>方法及</w:t>
+              <w:t>编码</w:t>
+            </w:r>
+            <w:proofErr w:type="gramStart"/>
+            <w:r>
+              <w:rPr>
+                <w:rFonts w:hint="eastAsia"/>
+                <w:sz w:val="18"/>
+                <w:szCs w:val="18"/>
+              </w:rPr>
+              <w:t>串</w:t>
+            </w:r>
+            <w:r>
+              <w:rPr>
+                <w:rFonts w:hint="eastAsia"/>
+                <w:sz w:val="18"/>
+                <w:szCs w:val="18"/>
+              </w:rPr>
+              <w:t>方法</w:t>
+            </w:r>
+            <w:proofErr w:type="gramEnd"/>
+            <w:r>
+              <w:rPr>
+                <w:rFonts w:hint="eastAsia"/>
+                <w:sz w:val="18"/>
+                <w:szCs w:val="18"/>
+              </w:rPr>
+              <w:t>及</w:t>
             </w:r>
             <w:r>
               <w:rPr>
@@ -3355,7 +3451,25 @@
                 <w:sz w:val="18"/>
                 <w:szCs w:val="18"/>
               </w:rPr>
-              <w:t>mock(Properties.class)</w:t>
+              <w:t>mock(</w:t>
+            </w:r>
+            <w:proofErr w:type="spellStart"/>
+            <w:r>
+              <w:rPr>
+                <w:rFonts w:hint="eastAsia"/>
+                <w:sz w:val="18"/>
+                <w:szCs w:val="18"/>
+              </w:rPr>
+              <w:t>Properties.class</w:t>
+            </w:r>
+            <w:proofErr w:type="spellEnd"/>
+            <w:r>
+              <w:rPr>
+                <w:rFonts w:hint="eastAsia"/>
+                <w:sz w:val="18"/>
+                <w:szCs w:val="18"/>
+              </w:rPr>
+              <w:t>)</w:t>
             </w:r>
             <w:r>
               <w:rPr>
@@ -3544,13 +3658,23 @@
         </w:rPr>
         <w:t>重新构造</w:t>
       </w:r>
-      <w:r>
-        <w:rPr>
-          <w:rFonts w:hint="eastAsia"/>
-          <w:sz w:val="18"/>
-          <w:szCs w:val="18"/>
-        </w:rPr>
-        <w:t>GACfgInfo(</w:t>
+      <w:proofErr w:type="spellStart"/>
+      <w:r>
+        <w:rPr>
+          <w:rFonts w:hint="eastAsia"/>
+          <w:sz w:val="18"/>
+          <w:szCs w:val="18"/>
+        </w:rPr>
+        <w:t>GACfgInfo</w:t>
+      </w:r>
+      <w:proofErr w:type="spellEnd"/>
+      <w:r>
+        <w:rPr>
+          <w:rFonts w:hint="eastAsia"/>
+          <w:sz w:val="18"/>
+          <w:szCs w:val="18"/>
+        </w:rPr>
+        <w:t>(</w:t>
       </w:r>
       <w:r>
         <w:rPr>
@@ -3575,6 +3699,7 @@
         </w:rPr>
         <w:t>及</w:t>
       </w:r>
+      <w:proofErr w:type="spellStart"/>
       <w:r>
         <w:rPr>
           <w:sz w:val="18"/>
@@ -3582,6 +3707,7 @@
         </w:rPr>
         <w:t>GACfgInfo</w:t>
       </w:r>
+      <w:proofErr w:type="spellEnd"/>
       <w:r>
         <w:rPr>
           <w:rFonts w:hint="eastAsia"/>
@@ -3688,8 +3814,18 @@
           <w:sz w:val="18"/>
           <w:szCs w:val="18"/>
         </w:rPr>
-        <w:t>mutate/calculateFitness</w:t>
-      </w:r>
+        <w:t>mutate/</w:t>
+      </w:r>
+      <w:proofErr w:type="spellStart"/>
+      <w:r>
+        <w:rPr>
+          <w:rFonts w:hint="eastAsia"/>
+          <w:sz w:val="18"/>
+          <w:szCs w:val="18"/>
+        </w:rPr>
+        <w:t>calculateFitness</w:t>
+      </w:r>
+      <w:proofErr w:type="spellEnd"/>
       <w:r>
         <w:rPr>
           <w:rFonts w:hint="eastAsia"/>
@@ -3728,6 +3864,7 @@
         </w:rPr>
         <w:t>修改参数类</w:t>
       </w:r>
+      <w:proofErr w:type="spellStart"/>
       <w:r>
         <w:rPr>
           <w:rFonts w:hint="eastAsia"/>
@@ -3736,6 +3873,7 @@
         </w:rPr>
         <w:t>GAParameter</w:t>
       </w:r>
+      <w:proofErr w:type="spellEnd"/>
       <w:r>
         <w:rPr>
           <w:rFonts w:hint="eastAsia"/>
@@ -3744,13 +3882,23 @@
         </w:rPr>
         <w:t>、参数配置类</w:t>
       </w:r>
-      <w:r>
-        <w:rPr>
-          <w:rFonts w:hint="eastAsia"/>
-          <w:sz w:val="18"/>
-          <w:szCs w:val="18"/>
-        </w:rPr>
-        <w:t>GACfgInfo(</w:t>
+      <w:proofErr w:type="spellStart"/>
+      <w:r>
+        <w:rPr>
+          <w:rFonts w:hint="eastAsia"/>
+          <w:sz w:val="18"/>
+          <w:szCs w:val="18"/>
+        </w:rPr>
+        <w:t>GACfgInfo</w:t>
+      </w:r>
+      <w:proofErr w:type="spellEnd"/>
+      <w:r>
+        <w:rPr>
+          <w:rFonts w:hint="eastAsia"/>
+          <w:sz w:val="18"/>
+          <w:szCs w:val="18"/>
+        </w:rPr>
+        <w:t>(</w:t>
       </w:r>
       <w:r>
         <w:rPr>
@@ -3820,6 +3968,7 @@
         </w:rPr>
         <w:t>申请</w:t>
       </w:r>
+      <w:proofErr w:type="spellStart"/>
       <w:r>
         <w:rPr>
           <w:rFonts w:hint="eastAsia"/>
@@ -3828,6 +3977,7 @@
         </w:rPr>
         <w:t>Github</w:t>
       </w:r>
+      <w:proofErr w:type="spellEnd"/>
       <w:r>
         <w:rPr>
           <w:rFonts w:hint="eastAsia"/>
@@ -3836,6 +3986,7 @@
         </w:rPr>
         <w:t>账号（下次迭代、讲解</w:t>
       </w:r>
+      <w:proofErr w:type="spellStart"/>
       <w:r>
         <w:rPr>
           <w:rFonts w:hint="eastAsia"/>
@@ -3844,6 +3995,7 @@
         </w:rPr>
         <w:t>EGit</w:t>
       </w:r>
+      <w:proofErr w:type="spellEnd"/>
       <w:r>
         <w:rPr>
           <w:rFonts w:hint="eastAsia"/>
@@ -4629,30 +4781,24 @@
     <w:tbl>
       <w:tblPr>
         <w:tblStyle w:val="a3"/>
-        <w:tblW w:w="8617" w:type="dxa"/>
+        <w:tblW w:w="0" w:type="auto"/>
         <w:tblLayout w:type="fixed"/>
         <w:tblLook w:val="01E0"/>
       </w:tblPr>
       <w:tblGrid>
-        <w:gridCol w:w="1101"/>
-        <w:gridCol w:w="236"/>
-        <w:gridCol w:w="756"/>
-        <w:gridCol w:w="520"/>
-        <w:gridCol w:w="3591"/>
-        <w:gridCol w:w="236"/>
-        <w:gridCol w:w="1323"/>
-        <w:gridCol w:w="95"/>
-        <w:gridCol w:w="664"/>
-        <w:gridCol w:w="95"/>
+        <w:gridCol w:w="959"/>
+        <w:gridCol w:w="425"/>
+        <w:gridCol w:w="567"/>
+        <w:gridCol w:w="709"/>
+        <w:gridCol w:w="3544"/>
+        <w:gridCol w:w="141"/>
+        <w:gridCol w:w="1418"/>
+        <w:gridCol w:w="759"/>
       </w:tblGrid>
       <w:tr>
-        <w:trPr>
-          <w:gridAfter w:val="1"/>
-          <w:wAfter w:w="95" w:type="dxa"/>
-        </w:trPr>
-        <w:tc>
-          <w:tcPr>
-            <w:tcW w:w="1101" w:type="dxa"/>
+        <w:tc>
+          <w:tcPr>
+            <w:tcW w:w="959" w:type="dxa"/>
           </w:tcPr>
           <w:p>
             <w:pPr>
@@ -4701,7 +4847,7 @@
         </w:tc>
         <w:tc>
           <w:tcPr>
-            <w:tcW w:w="4111" w:type="dxa"/>
+            <w:tcW w:w="4253" w:type="dxa"/>
             <w:gridSpan w:val="2"/>
           </w:tcPr>
           <w:p>
@@ -4761,7 +4907,6 @@
         <w:tc>
           <w:tcPr>
             <w:tcW w:w="759" w:type="dxa"/>
-            <w:gridSpan w:val="2"/>
           </w:tcPr>
           <w:p>
             <w:pPr>
@@ -4786,13 +4931,11 @@
       </w:tr>
       <w:tr>
         <w:trPr>
-          <w:gridAfter w:val="1"/>
-          <w:wAfter w:w="95" w:type="dxa"/>
           <w:trHeight w:val="112"/>
         </w:trPr>
         <w:tc>
           <w:tcPr>
-            <w:tcW w:w="1101" w:type="dxa"/>
+            <w:tcW w:w="959" w:type="dxa"/>
             <w:vMerge w:val="restart"/>
           </w:tcPr>
           <w:p>
@@ -4859,7 +5002,7 @@
         </w:tc>
         <w:tc>
           <w:tcPr>
-            <w:tcW w:w="4111" w:type="dxa"/>
+            <w:tcW w:w="4253" w:type="dxa"/>
             <w:gridSpan w:val="2"/>
           </w:tcPr>
           <w:p>
@@ -4869,13 +5012,23 @@
                 <w:szCs w:val="18"/>
               </w:rPr>
             </w:pPr>
-            <w:r>
-              <w:rPr>
-                <w:rFonts w:hint="eastAsia"/>
-                <w:sz w:val="18"/>
-                <w:szCs w:val="18"/>
-              </w:rPr>
-              <w:t>mutateNum=1;(</w:t>
+            <w:proofErr w:type="spellStart"/>
+            <w:r>
+              <w:rPr>
+                <w:rFonts w:hint="eastAsia"/>
+                <w:sz w:val="18"/>
+                <w:szCs w:val="18"/>
+              </w:rPr>
+              <w:t>mutateNum</w:t>
+            </w:r>
+            <w:proofErr w:type="spellEnd"/>
+            <w:r>
+              <w:rPr>
+                <w:rFonts w:hint="eastAsia"/>
+                <w:sz w:val="18"/>
+                <w:szCs w:val="18"/>
+              </w:rPr>
+              <w:t>=1;(</w:t>
             </w:r>
             <w:r>
               <w:rPr>
@@ -4973,6 +5126,7 @@
               </w:rPr>
               <w:t>encodes=</w:t>
             </w:r>
+            <w:proofErr w:type="gramStart"/>
             <w:r>
               <w:rPr>
                 <w:sz w:val="18"/>
@@ -4980,6 +5134,7 @@
               </w:rPr>
               <w:t>”</w:t>
             </w:r>
+            <w:proofErr w:type="gramEnd"/>
             <w:r>
               <w:rPr>
                 <w:rFonts w:hint="eastAsia"/>
@@ -4988,6 +5143,7 @@
               </w:rPr>
               <w:t>0,1,2</w:t>
             </w:r>
+            <w:proofErr w:type="gramStart"/>
             <w:r>
               <w:rPr>
                 <w:sz w:val="18"/>
@@ -4995,6 +5151,7 @@
               </w:rPr>
               <w:t>”</w:t>
             </w:r>
+            <w:proofErr w:type="gramEnd"/>
             <w:r>
               <w:rPr>
                 <w:rFonts w:hint="eastAsia"/>
@@ -5063,7 +5220,6 @@
         <w:tc>
           <w:tcPr>
             <w:tcW w:w="759" w:type="dxa"/>
-            <w:gridSpan w:val="2"/>
             <w:vMerge w:val="restart"/>
           </w:tcPr>
           <w:p>
@@ -5078,13 +5234,11 @@
       </w:tr>
       <w:tr>
         <w:trPr>
-          <w:gridAfter w:val="1"/>
-          <w:wAfter w:w="95" w:type="dxa"/>
           <w:trHeight w:val="190"/>
         </w:trPr>
         <w:tc>
           <w:tcPr>
-            <w:tcW w:w="1101" w:type="dxa"/>
+            <w:tcW w:w="959" w:type="dxa"/>
             <w:vMerge/>
           </w:tcPr>
           <w:p>
@@ -5121,7 +5275,7 @@
         </w:tc>
         <w:tc>
           <w:tcPr>
-            <w:tcW w:w="4111" w:type="dxa"/>
+            <w:tcW w:w="4253" w:type="dxa"/>
             <w:gridSpan w:val="2"/>
           </w:tcPr>
           <w:p>
@@ -5131,13 +5285,23 @@
                 <w:szCs w:val="18"/>
               </w:rPr>
             </w:pPr>
-            <w:r>
-              <w:rPr>
-                <w:rFonts w:hint="eastAsia"/>
-                <w:sz w:val="18"/>
-                <w:szCs w:val="18"/>
-              </w:rPr>
-              <w:t>mutateNum=1;(</w:t>
+            <w:proofErr w:type="spellStart"/>
+            <w:r>
+              <w:rPr>
+                <w:rFonts w:hint="eastAsia"/>
+                <w:sz w:val="18"/>
+                <w:szCs w:val="18"/>
+              </w:rPr>
+              <w:t>mutateNum</w:t>
+            </w:r>
+            <w:proofErr w:type="spellEnd"/>
+            <w:r>
+              <w:rPr>
+                <w:rFonts w:hint="eastAsia"/>
+                <w:sz w:val="18"/>
+                <w:szCs w:val="18"/>
+              </w:rPr>
+              <w:t>=1;(</w:t>
             </w:r>
             <w:r>
               <w:rPr>
@@ -5203,6 +5367,7 @@
               </w:rPr>
               <w:t>:encodes=</w:t>
             </w:r>
+            <w:proofErr w:type="gramStart"/>
             <w:r>
               <w:rPr>
                 <w:sz w:val="18"/>
@@ -5210,6 +5375,7 @@
               </w:rPr>
               <w:t>”</w:t>
             </w:r>
+            <w:proofErr w:type="gramEnd"/>
             <w:r>
               <w:rPr>
                 <w:rFonts w:hint="eastAsia"/>
@@ -5218,6 +5384,7 @@
               </w:rPr>
               <w:t>0,1,2</w:t>
             </w:r>
+            <w:proofErr w:type="gramStart"/>
             <w:r>
               <w:rPr>
                 <w:sz w:val="18"/>
@@ -5225,6 +5392,7 @@
               </w:rPr>
               <w:t>”</w:t>
             </w:r>
+            <w:proofErr w:type="gramEnd"/>
             <w:r>
               <w:rPr>
                 <w:rFonts w:hint="eastAsia"/>
@@ -5301,7 +5469,6 @@
         <w:tc>
           <w:tcPr>
             <w:tcW w:w="759" w:type="dxa"/>
-            <w:gridSpan w:val="2"/>
             <w:vMerge/>
           </w:tcPr>
           <w:p>
@@ -5316,13 +5483,11 @@
       </w:tr>
       <w:tr>
         <w:trPr>
-          <w:gridAfter w:val="1"/>
-          <w:wAfter w:w="95" w:type="dxa"/>
           <w:trHeight w:val="150"/>
         </w:trPr>
         <w:tc>
           <w:tcPr>
-            <w:tcW w:w="1101" w:type="dxa"/>
+            <w:tcW w:w="959" w:type="dxa"/>
             <w:vMerge/>
           </w:tcPr>
           <w:p>
@@ -5359,7 +5524,7 @@
         </w:tc>
         <w:tc>
           <w:tcPr>
-            <w:tcW w:w="4111" w:type="dxa"/>
+            <w:tcW w:w="4253" w:type="dxa"/>
             <w:gridSpan w:val="2"/>
           </w:tcPr>
           <w:p>
@@ -5369,13 +5534,23 @@
                 <w:szCs w:val="18"/>
               </w:rPr>
             </w:pPr>
-            <w:r>
-              <w:rPr>
-                <w:rFonts w:hint="eastAsia"/>
-                <w:sz w:val="18"/>
-                <w:szCs w:val="18"/>
-              </w:rPr>
-              <w:t>mutateNum=1;(</w:t>
+            <w:proofErr w:type="spellStart"/>
+            <w:r>
+              <w:rPr>
+                <w:rFonts w:hint="eastAsia"/>
+                <w:sz w:val="18"/>
+                <w:szCs w:val="18"/>
+              </w:rPr>
+              <w:t>mutateNum</w:t>
+            </w:r>
+            <w:proofErr w:type="spellEnd"/>
+            <w:r>
+              <w:rPr>
+                <w:rFonts w:hint="eastAsia"/>
+                <w:sz w:val="18"/>
+                <w:szCs w:val="18"/>
+              </w:rPr>
+              <w:t>=1;(</w:t>
             </w:r>
             <w:r>
               <w:rPr>
@@ -5449,6 +5624,7 @@
               </w:rPr>
               <w:t>:encodes=</w:t>
             </w:r>
+            <w:proofErr w:type="gramStart"/>
             <w:r>
               <w:rPr>
                 <w:sz w:val="18"/>
@@ -5456,6 +5632,7 @@
               </w:rPr>
               <w:t>”</w:t>
             </w:r>
+            <w:proofErr w:type="gramEnd"/>
             <w:r>
               <w:rPr>
                 <w:rFonts w:hint="eastAsia"/>
@@ -5464,6 +5641,7 @@
               </w:rPr>
               <w:t>0,1,2</w:t>
             </w:r>
+            <w:proofErr w:type="gramStart"/>
             <w:r>
               <w:rPr>
                 <w:sz w:val="18"/>
@@ -5471,6 +5649,7 @@
               </w:rPr>
               <w:t>”</w:t>
             </w:r>
+            <w:proofErr w:type="gramEnd"/>
             <w:r>
               <w:rPr>
                 <w:rFonts w:hint="eastAsia"/>
@@ -5547,7 +5726,6 @@
         <w:tc>
           <w:tcPr>
             <w:tcW w:w="759" w:type="dxa"/>
-            <w:gridSpan w:val="2"/>
             <w:vMerge/>
           </w:tcPr>
           <w:p>
@@ -5562,13 +5740,11 @@
       </w:tr>
       <w:tr>
         <w:trPr>
-          <w:gridAfter w:val="1"/>
-          <w:wAfter w:w="95" w:type="dxa"/>
           <w:trHeight w:val="59"/>
         </w:trPr>
         <w:tc>
           <w:tcPr>
-            <w:tcW w:w="1101" w:type="dxa"/>
+            <w:tcW w:w="959" w:type="dxa"/>
             <w:vMerge/>
           </w:tcPr>
           <w:p>
@@ -5582,8 +5758,8 @@
         </w:tc>
         <w:tc>
           <w:tcPr>
-            <w:tcW w:w="7421" w:type="dxa"/>
-            <w:gridSpan w:val="8"/>
+            <w:tcW w:w="7563" w:type="dxa"/>
+            <w:gridSpan w:val="7"/>
           </w:tcPr>
           <w:p>
             <w:pPr>
@@ -5601,7 +5777,7 @@
         </w:trPr>
         <w:tc>
           <w:tcPr>
-            <w:tcW w:w="1101" w:type="dxa"/>
+            <w:tcW w:w="959" w:type="dxa"/>
             <w:vMerge/>
           </w:tcPr>
           <w:p>
@@ -5615,7 +5791,7 @@
         </w:tc>
         <w:tc>
           <w:tcPr>
-            <w:tcW w:w="236" w:type="dxa"/>
+            <w:tcW w:w="425" w:type="dxa"/>
           </w:tcPr>
           <w:p>
             <w:pPr>
@@ -5639,7 +5815,7 @@
         </w:tc>
         <w:tc>
           <w:tcPr>
-            <w:tcW w:w="5103" w:type="dxa"/>
+            <w:tcW w:w="4961" w:type="dxa"/>
             <w:gridSpan w:val="4"/>
           </w:tcPr>
           <w:p>
@@ -5650,6 +5826,7 @@
                 <w:szCs w:val="18"/>
               </w:rPr>
             </w:pPr>
+            <w:proofErr w:type="spellStart"/>
             <w:r>
               <w:rPr>
                 <w:rFonts w:hint="eastAsia"/>
@@ -5657,8 +5834,9 @@
                 <w:sz w:val="18"/>
                 <w:szCs w:val="18"/>
               </w:rPr>
-              <w:t>mutateNum=2;(</w:t>
-            </w:r>
+              <w:t>mutateNum</w:t>
+            </w:r>
+            <w:proofErr w:type="spellEnd"/>
             <w:r>
               <w:rPr>
                 <w:rFonts w:hint="eastAsia"/>
@@ -5666,6 +5844,15 @@
                 <w:sz w:val="18"/>
                 <w:szCs w:val="18"/>
               </w:rPr>
+              <w:t>=2;(</w:t>
+            </w:r>
+            <w:r>
+              <w:rPr>
+                <w:rFonts w:hint="eastAsia"/>
+                <w:color w:val="FF0000"/>
+                <w:sz w:val="18"/>
+                <w:szCs w:val="18"/>
+              </w:rPr>
               <w:t>两点测试</w:t>
             </w:r>
             <w:r>
@@ -5700,7 +5887,6 @@
         <w:tc>
           <w:tcPr>
             <w:tcW w:w="1418" w:type="dxa"/>
-            <w:gridSpan w:val="2"/>
           </w:tcPr>
           <w:p>
             <w:pPr>
@@ -5725,7 +5911,6 @@
         <w:tc>
           <w:tcPr>
             <w:tcW w:w="759" w:type="dxa"/>
-            <w:gridSpan w:val="2"/>
             <w:vMerge w:val="restart"/>
           </w:tcPr>
           <w:p>
@@ -5744,7 +5929,7 @@
         </w:trPr>
         <w:tc>
           <w:tcPr>
-            <w:tcW w:w="1101" w:type="dxa"/>
+            <w:tcW w:w="959" w:type="dxa"/>
             <w:vMerge/>
           </w:tcPr>
           <w:p>
@@ -5758,7 +5943,7 @@
         </w:tc>
         <w:tc>
           <w:tcPr>
-            <w:tcW w:w="236" w:type="dxa"/>
+            <w:tcW w:w="425" w:type="dxa"/>
           </w:tcPr>
           <w:p>
             <w:pPr>
@@ -5782,7 +5967,7 @@
         </w:tc>
         <w:tc>
           <w:tcPr>
-            <w:tcW w:w="5103" w:type="dxa"/>
+            <w:tcW w:w="4961" w:type="dxa"/>
             <w:gridSpan w:val="4"/>
           </w:tcPr>
           <w:p>
@@ -5794,6 +5979,7 @@
                 <w:szCs w:val="18"/>
               </w:rPr>
             </w:pPr>
+            <w:proofErr w:type="spellStart"/>
             <w:r>
               <w:rPr>
                 <w:rFonts w:hint="eastAsia"/>
@@ -5801,8 +5987,9 @@
                 <w:sz w:val="18"/>
                 <w:szCs w:val="18"/>
               </w:rPr>
-              <w:t>mutateNum=2;(</w:t>
-            </w:r>
+              <w:t>mutateNum</w:t>
+            </w:r>
+            <w:proofErr w:type="spellEnd"/>
             <w:r>
               <w:rPr>
                 <w:rFonts w:hint="eastAsia"/>
@@ -5810,6 +5997,15 @@
                 <w:sz w:val="18"/>
                 <w:szCs w:val="18"/>
               </w:rPr>
+              <w:t>=2;(</w:t>
+            </w:r>
+            <w:r>
+              <w:rPr>
+                <w:rFonts w:hint="eastAsia"/>
+                <w:color w:val="FF0000"/>
+                <w:sz w:val="18"/>
+                <w:szCs w:val="18"/>
+              </w:rPr>
               <w:t>两点测试</w:t>
             </w:r>
             <w:r>
@@ -5844,7 +6040,6 @@
         <w:tc>
           <w:tcPr>
             <w:tcW w:w="1418" w:type="dxa"/>
-            <w:gridSpan w:val="2"/>
           </w:tcPr>
           <w:p>
             <w:pPr>
@@ -5869,7 +6064,6 @@
         <w:tc>
           <w:tcPr>
             <w:tcW w:w="759" w:type="dxa"/>
-            <w:gridSpan w:val="2"/>
             <w:vMerge/>
           </w:tcPr>
           <w:p>
@@ -5888,7 +6082,7 @@
         </w:trPr>
         <w:tc>
           <w:tcPr>
-            <w:tcW w:w="1101" w:type="dxa"/>
+            <w:tcW w:w="959" w:type="dxa"/>
             <w:vMerge/>
           </w:tcPr>
           <w:p>
@@ -5902,21 +6096,21 @@
         </w:tc>
         <w:tc>
           <w:tcPr>
-            <w:tcW w:w="236" w:type="dxa"/>
-          </w:tcPr>
-          <w:p>
-            <w:pPr>
-              <w:jc w:val="center"/>
-              <w:rPr>
-                <w:sz w:val="18"/>
-                <w:szCs w:val="18"/>
-              </w:rPr>
-            </w:pPr>
-          </w:p>
-        </w:tc>
-        <w:tc>
-          <w:tcPr>
-            <w:tcW w:w="5103" w:type="dxa"/>
+            <w:tcW w:w="425" w:type="dxa"/>
+          </w:tcPr>
+          <w:p>
+            <w:pPr>
+              <w:jc w:val="center"/>
+              <w:rPr>
+                <w:sz w:val="18"/>
+                <w:szCs w:val="18"/>
+              </w:rPr>
+            </w:pPr>
+          </w:p>
+        </w:tc>
+        <w:tc>
+          <w:tcPr>
+            <w:tcW w:w="4961" w:type="dxa"/>
             <w:gridSpan w:val="4"/>
           </w:tcPr>
           <w:p>
@@ -5931,7 +6125,6 @@
         <w:tc>
           <w:tcPr>
             <w:tcW w:w="1418" w:type="dxa"/>
-            <w:gridSpan w:val="2"/>
           </w:tcPr>
           <w:p>
             <w:pPr>
@@ -5946,7 +6139,6 @@
         <w:tc>
           <w:tcPr>
             <w:tcW w:w="759" w:type="dxa"/>
-            <w:gridSpan w:val="2"/>
             <w:vMerge/>
           </w:tcPr>
           <w:p>
@@ -5965,53 +6157,27 @@
         </w:trPr>
         <w:tc>
           <w:tcPr>
-            <w:tcW w:w="1101" w:type="dxa"/>
+            <w:tcW w:w="959" w:type="dxa"/>
             <w:vMerge w:val="restart"/>
           </w:tcPr>
           <w:p>
             <w:pPr>
               <w:rPr>
-                <w:sz w:val="18"/>
-                <w:szCs w:val="18"/>
-              </w:rPr>
-            </w:pPr>
-            <w:r>
-              <w:rPr>
-                <w:rFonts w:hint="eastAsia"/>
-                <w:sz w:val="18"/>
-                <w:szCs w:val="18"/>
+                <w:szCs w:val="21"/>
+              </w:rPr>
+            </w:pPr>
+            <w:r>
+              <w:rPr>
+                <w:rFonts w:hint="eastAsia"/>
+                <w:szCs w:val="21"/>
               </w:rPr>
               <w:t>Chromosome</w:t>
             </w:r>
-            <w:r>
-              <w:rPr>
-                <w:rFonts w:hint="eastAsia"/>
-                <w:sz w:val="18"/>
-                <w:szCs w:val="18"/>
-              </w:rPr>
-              <w:t>(</w:t>
-            </w:r>
-            <w:r>
-              <w:rPr>
-                <w:rFonts w:hint="eastAsia"/>
-                <w:sz w:val="18"/>
-                <w:szCs w:val="18"/>
-              </w:rPr>
-              <w:t>染色体初始化</w:t>
-            </w:r>
-            <w:r>
-              <w:rPr>
-                <w:rFonts w:hint="eastAsia"/>
-                <w:sz w:val="18"/>
-                <w:szCs w:val="18"/>
-              </w:rPr>
-              <w:t>)</w:t>
-            </w:r>
-          </w:p>
-        </w:tc>
-        <w:tc>
-          <w:tcPr>
-            <w:tcW w:w="236" w:type="dxa"/>
+          </w:p>
+        </w:tc>
+        <w:tc>
+          <w:tcPr>
+            <w:tcW w:w="425" w:type="dxa"/>
             <w:vMerge w:val="restart"/>
           </w:tcPr>
           <w:p>
@@ -6082,6 +6248,7 @@
                 <w:szCs w:val="18"/>
               </w:rPr>
             </w:pPr>
+            <w:proofErr w:type="spellStart"/>
             <w:r>
               <w:rPr>
                 <w:rFonts w:hint="eastAsia"/>
@@ -6091,11 +6258,12 @@
               </w:rPr>
               <w:t>GAParameter</w:t>
             </w:r>
-          </w:p>
-        </w:tc>
-        <w:tc>
-          <w:tcPr>
-            <w:tcW w:w="3827" w:type="dxa"/>
+            <w:proofErr w:type="spellEnd"/>
+          </w:p>
+        </w:tc>
+        <w:tc>
+          <w:tcPr>
+            <w:tcW w:w="3685" w:type="dxa"/>
             <w:gridSpan w:val="2"/>
             <w:vMerge w:val="restart"/>
           </w:tcPr>
@@ -6123,8 +6291,9 @@
                 <w:sz w:val="18"/>
                 <w:szCs w:val="18"/>
               </w:rPr>
-              <w:t>:chrLen=4</w:t>
-            </w:r>
+              <w:t>:</w:t>
+            </w:r>
+            <w:proofErr w:type="spellStart"/>
             <w:r>
               <w:rPr>
                 <w:rFonts w:hint="eastAsia"/>
@@ -6132,6 +6301,25 @@
                 <w:sz w:val="18"/>
                 <w:szCs w:val="18"/>
               </w:rPr>
+              <w:t>chrLen</w:t>
+            </w:r>
+            <w:proofErr w:type="spellEnd"/>
+            <w:r>
+              <w:rPr>
+                <w:rFonts w:hint="eastAsia"/>
+                <w:kern w:val="0"/>
+                <w:sz w:val="18"/>
+                <w:szCs w:val="18"/>
+              </w:rPr>
+              <w:t>=4</w:t>
+            </w:r>
+            <w:r>
+              <w:rPr>
+                <w:rFonts w:hint="eastAsia"/>
+                <w:kern w:val="0"/>
+                <w:sz w:val="18"/>
+                <w:szCs w:val="18"/>
+              </w:rPr>
               <w:t>，编码方案</w:t>
             </w:r>
             <w:r>
@@ -6141,7 +6329,7 @@
                 <w:sz w:val="18"/>
                 <w:szCs w:val="18"/>
               </w:rPr>
-              <w:t>:encodes=</w:t>
+              <w:t>:encodes=0,1,2</w:t>
             </w:r>
             <w:r>
               <w:rPr>
@@ -6150,17 +6338,17 @@
                 <w:sz w:val="18"/>
                 <w:szCs w:val="18"/>
               </w:rPr>
-              <w:t>{</w:t>
-            </w:r>
-            <w:r>
-              <w:rPr>
-                <w:rFonts w:hint="eastAsia"/>
+              <w:t>；</w:t>
+            </w:r>
+          </w:p>
+          <w:p>
+            <w:pPr>
+              <w:rPr>
                 <w:kern w:val="0"/>
                 <w:sz w:val="18"/>
                 <w:szCs w:val="18"/>
               </w:rPr>
-              <w:t>0,1,2</w:t>
-            </w:r>
+            </w:pPr>
             <w:r>
               <w:rPr>
                 <w:rFonts w:hint="eastAsia"/>
@@ -6168,7 +6356,7 @@
                 <w:sz w:val="18"/>
                 <w:szCs w:val="18"/>
               </w:rPr>
-              <w:t>}</w:t>
+              <w:t>随机编码数字</w:t>
             </w:r>
             <w:r>
               <w:rPr>
@@ -6177,60 +6365,15 @@
                 <w:sz w:val="18"/>
                 <w:szCs w:val="18"/>
               </w:rPr>
-              <w:t>；</w:t>
-            </w:r>
-          </w:p>
-          <w:p>
-            <w:pPr>
-              <w:rPr>
+              <w:t>:1,2,0,1</w:t>
+            </w:r>
+            <w:r>
+              <w:rPr>
+                <w:rFonts w:hint="eastAsia"/>
                 <w:kern w:val="0"/>
                 <w:sz w:val="18"/>
                 <w:szCs w:val="18"/>
               </w:rPr>
-            </w:pPr>
-            <w:r>
-              <w:rPr>
-                <w:rFonts w:hint="eastAsia"/>
-                <w:kern w:val="0"/>
-                <w:sz w:val="18"/>
-                <w:szCs w:val="18"/>
-              </w:rPr>
-              <w:t>选择的编码方案的</w:t>
-            </w:r>
-            <w:r>
-              <w:rPr>
-                <w:rFonts w:hint="eastAsia"/>
-                <w:kern w:val="0"/>
-                <w:sz w:val="18"/>
-                <w:szCs w:val="18"/>
-              </w:rPr>
-              <w:t>随机</w:t>
-            </w:r>
-            <w:r>
-              <w:rPr>
-                <w:rFonts w:hint="eastAsia"/>
-                <w:kern w:val="0"/>
-                <w:sz w:val="18"/>
-                <w:szCs w:val="18"/>
-              </w:rPr>
-              <w:t>下标</w:t>
-            </w:r>
-            <w:r>
-              <w:rPr>
-                <w:rFonts w:hint="eastAsia"/>
-                <w:kern w:val="0"/>
-                <w:sz w:val="18"/>
-                <w:szCs w:val="18"/>
-              </w:rPr>
-              <w:t>:1,2,0,1</w:t>
-            </w:r>
-            <w:r>
-              <w:rPr>
-                <w:rFonts w:hint="eastAsia"/>
-                <w:kern w:val="0"/>
-                <w:sz w:val="18"/>
-                <w:szCs w:val="18"/>
-              </w:rPr>
               <w:t>，</w:t>
             </w:r>
           </w:p>
@@ -6238,7 +6381,6 @@
         <w:tc>
           <w:tcPr>
             <w:tcW w:w="1418" w:type="dxa"/>
-            <w:gridSpan w:val="2"/>
             <w:vMerge w:val="restart"/>
           </w:tcPr>
           <w:p>
@@ -6262,7 +6404,6 @@
         <w:tc>
           <w:tcPr>
             <w:tcW w:w="759" w:type="dxa"/>
-            <w:gridSpan w:val="2"/>
           </w:tcPr>
           <w:p>
             <w:pPr>
@@ -6277,7 +6418,7 @@
       <w:tr>
         <w:tc>
           <w:tcPr>
-            <w:tcW w:w="1101" w:type="dxa"/>
+            <w:tcW w:w="959" w:type="dxa"/>
             <w:vMerge/>
           </w:tcPr>
           <w:p>
@@ -6291,7 +6432,7 @@
         </w:tc>
         <w:tc>
           <w:tcPr>
-            <w:tcW w:w="236" w:type="dxa"/>
+            <w:tcW w:w="425" w:type="dxa"/>
             <w:vMerge/>
           </w:tcPr>
           <w:p>
@@ -6321,7 +6462,7 @@
         </w:tc>
         <w:tc>
           <w:tcPr>
-            <w:tcW w:w="3827" w:type="dxa"/>
+            <w:tcW w:w="3685" w:type="dxa"/>
             <w:gridSpan w:val="2"/>
             <w:vMerge/>
           </w:tcPr>
@@ -6337,7 +6478,6 @@
         <w:tc>
           <w:tcPr>
             <w:tcW w:w="1418" w:type="dxa"/>
-            <w:gridSpan w:val="2"/>
             <w:vMerge/>
           </w:tcPr>
           <w:p>
@@ -6353,7 +6493,6 @@
         <w:tc>
           <w:tcPr>
             <w:tcW w:w="759" w:type="dxa"/>
-            <w:gridSpan w:val="2"/>
           </w:tcPr>
           <w:p>
             <w:pPr>
@@ -6368,7 +6507,7 @@
       <w:tr>
         <w:tc>
           <w:tcPr>
-            <w:tcW w:w="1101" w:type="dxa"/>
+            <w:tcW w:w="959" w:type="dxa"/>
             <w:vMerge/>
           </w:tcPr>
           <w:p>
@@ -6382,7 +6521,7 @@
         </w:tc>
         <w:tc>
           <w:tcPr>
-            <w:tcW w:w="236" w:type="dxa"/>
+            <w:tcW w:w="425" w:type="dxa"/>
             <w:vMerge/>
           </w:tcPr>
           <w:p>
@@ -6412,7 +6551,7 @@
         </w:tc>
         <w:tc>
           <w:tcPr>
-            <w:tcW w:w="3827" w:type="dxa"/>
+            <w:tcW w:w="3685" w:type="dxa"/>
             <w:gridSpan w:val="2"/>
             <w:vMerge/>
           </w:tcPr>
@@ -6429,7 +6568,6 @@
         <w:tc>
           <w:tcPr>
             <w:tcW w:w="1418" w:type="dxa"/>
-            <w:gridSpan w:val="2"/>
             <w:vMerge/>
           </w:tcPr>
           <w:p>
@@ -6445,7 +6583,6 @@
         <w:tc>
           <w:tcPr>
             <w:tcW w:w="759" w:type="dxa"/>
-            <w:gridSpan w:val="2"/>
           </w:tcPr>
           <w:p>
             <w:pPr>
@@ -6460,20 +6597,20 @@
       <w:tr>
         <w:tc>
           <w:tcPr>
-            <w:tcW w:w="1101" w:type="dxa"/>
-          </w:tcPr>
-          <w:p>
-            <w:pPr>
-              <w:rPr>
-                <w:sz w:val="18"/>
-                <w:szCs w:val="18"/>
-              </w:rPr>
-            </w:pPr>
-          </w:p>
-        </w:tc>
-        <w:tc>
-          <w:tcPr>
-            <w:tcW w:w="236" w:type="dxa"/>
+            <w:tcW w:w="959" w:type="dxa"/>
+          </w:tcPr>
+          <w:p>
+            <w:pPr>
+              <w:rPr>
+                <w:sz w:val="18"/>
+                <w:szCs w:val="18"/>
+              </w:rPr>
+            </w:pPr>
+          </w:p>
+        </w:tc>
+        <w:tc>
+          <w:tcPr>
+            <w:tcW w:w="425" w:type="dxa"/>
           </w:tcPr>
           <w:p>
             <w:pPr>
@@ -6501,7 +6638,7 @@
         </w:tc>
         <w:tc>
           <w:tcPr>
-            <w:tcW w:w="3827" w:type="dxa"/>
+            <w:tcW w:w="3685" w:type="dxa"/>
             <w:gridSpan w:val="2"/>
           </w:tcPr>
           <w:p>
@@ -6517,7 +6654,6 @@
         <w:tc>
           <w:tcPr>
             <w:tcW w:w="1418" w:type="dxa"/>
-            <w:gridSpan w:val="2"/>
           </w:tcPr>
           <w:p>
             <w:pPr>
@@ -6532,7 +6668,6 @@
         <w:tc>
           <w:tcPr>
             <w:tcW w:w="759" w:type="dxa"/>
-            <w:gridSpan w:val="2"/>
           </w:tcPr>
           <w:p>
             <w:pPr>
@@ -6547,20 +6682,20 @@
       <w:tr>
         <w:tc>
           <w:tcPr>
-            <w:tcW w:w="1101" w:type="dxa"/>
-          </w:tcPr>
-          <w:p>
-            <w:pPr>
-              <w:rPr>
-                <w:sz w:val="18"/>
-                <w:szCs w:val="18"/>
-              </w:rPr>
-            </w:pPr>
-          </w:p>
-        </w:tc>
-        <w:tc>
-          <w:tcPr>
-            <w:tcW w:w="236" w:type="dxa"/>
+            <w:tcW w:w="959" w:type="dxa"/>
+          </w:tcPr>
+          <w:p>
+            <w:pPr>
+              <w:rPr>
+                <w:sz w:val="18"/>
+                <w:szCs w:val="18"/>
+              </w:rPr>
+            </w:pPr>
+          </w:p>
+        </w:tc>
+        <w:tc>
+          <w:tcPr>
+            <w:tcW w:w="425" w:type="dxa"/>
           </w:tcPr>
           <w:p>
             <w:pPr>
@@ -6588,7 +6723,7 @@
         </w:tc>
         <w:tc>
           <w:tcPr>
-            <w:tcW w:w="3827" w:type="dxa"/>
+            <w:tcW w:w="3685" w:type="dxa"/>
             <w:gridSpan w:val="2"/>
           </w:tcPr>
           <w:p>
@@ -6604,7 +6739,6 @@
         <w:tc>
           <w:tcPr>
             <w:tcW w:w="1418" w:type="dxa"/>
-            <w:gridSpan w:val="2"/>
           </w:tcPr>
           <w:p>
             <w:pPr>
@@ -6619,7 +6753,6 @@
         <w:tc>
           <w:tcPr>
             <w:tcW w:w="759" w:type="dxa"/>
-            <w:gridSpan w:val="2"/>
           </w:tcPr>
           <w:p>
             <w:pPr>
@@ -6634,20 +6767,20 @@
       <w:tr>
         <w:tc>
           <w:tcPr>
-            <w:tcW w:w="1101" w:type="dxa"/>
-          </w:tcPr>
-          <w:p>
-            <w:pPr>
-              <w:rPr>
-                <w:sz w:val="18"/>
-                <w:szCs w:val="18"/>
-              </w:rPr>
-            </w:pPr>
-          </w:p>
-        </w:tc>
-        <w:tc>
-          <w:tcPr>
-            <w:tcW w:w="236" w:type="dxa"/>
+            <w:tcW w:w="959" w:type="dxa"/>
+          </w:tcPr>
+          <w:p>
+            <w:pPr>
+              <w:rPr>
+                <w:sz w:val="18"/>
+                <w:szCs w:val="18"/>
+              </w:rPr>
+            </w:pPr>
+          </w:p>
+        </w:tc>
+        <w:tc>
+          <w:tcPr>
+            <w:tcW w:w="425" w:type="dxa"/>
           </w:tcPr>
           <w:p>
             <w:pPr>
@@ -6675,7 +6808,7 @@
         </w:tc>
         <w:tc>
           <w:tcPr>
-            <w:tcW w:w="3827" w:type="dxa"/>
+            <w:tcW w:w="3685" w:type="dxa"/>
             <w:gridSpan w:val="2"/>
           </w:tcPr>
           <w:p>
@@ -6691,7 +6824,6 @@
         <w:tc>
           <w:tcPr>
             <w:tcW w:w="1418" w:type="dxa"/>
-            <w:gridSpan w:val="2"/>
           </w:tcPr>
           <w:p>
             <w:pPr>
@@ -6706,7 +6838,6 @@
         <w:tc>
           <w:tcPr>
             <w:tcW w:w="759" w:type="dxa"/>
-            <w:gridSpan w:val="2"/>
           </w:tcPr>
           <w:p>
             <w:pPr>
@@ -6721,20 +6852,20 @@
       <w:tr>
         <w:tc>
           <w:tcPr>
-            <w:tcW w:w="1101" w:type="dxa"/>
-          </w:tcPr>
-          <w:p>
-            <w:pPr>
-              <w:rPr>
-                <w:sz w:val="18"/>
-                <w:szCs w:val="18"/>
-              </w:rPr>
-            </w:pPr>
-          </w:p>
-        </w:tc>
-        <w:tc>
-          <w:tcPr>
-            <w:tcW w:w="236" w:type="dxa"/>
+            <w:tcW w:w="959" w:type="dxa"/>
+          </w:tcPr>
+          <w:p>
+            <w:pPr>
+              <w:rPr>
+                <w:sz w:val="18"/>
+                <w:szCs w:val="18"/>
+              </w:rPr>
+            </w:pPr>
+          </w:p>
+        </w:tc>
+        <w:tc>
+          <w:tcPr>
+            <w:tcW w:w="425" w:type="dxa"/>
           </w:tcPr>
           <w:p>
             <w:pPr>
@@ -6762,7 +6893,7 @@
         </w:tc>
         <w:tc>
           <w:tcPr>
-            <w:tcW w:w="3827" w:type="dxa"/>
+            <w:tcW w:w="3685" w:type="dxa"/>
             <w:gridSpan w:val="2"/>
           </w:tcPr>
           <w:p>
@@ -6778,7 +6909,6 @@
         <w:tc>
           <w:tcPr>
             <w:tcW w:w="1418" w:type="dxa"/>
-            <w:gridSpan w:val="2"/>
           </w:tcPr>
           <w:p>
             <w:pPr>
@@ -6793,7 +6923,6 @@
         <w:tc>
           <w:tcPr>
             <w:tcW w:w="759" w:type="dxa"/>
-            <w:gridSpan w:val="2"/>
           </w:tcPr>
           <w:p>
             <w:pPr>
@@ -6829,6 +6958,7 @@
         </w:rPr>
         <w:t>重构</w:t>
       </w:r>
+      <w:proofErr w:type="spellStart"/>
       <w:r>
         <w:rPr>
           <w:rFonts w:hint="eastAsia"/>
@@ -6838,6 +6968,7 @@
         </w:rPr>
         <w:t>ConfigurationInfo</w:t>
       </w:r>
+      <w:proofErr w:type="spellEnd"/>
       <w:r>
         <w:rPr>
           <w:rFonts w:hint="eastAsia"/>
@@ -6889,6 +7020,7 @@
         </w:rPr>
         <w:t>使用</w:t>
       </w:r>
+      <w:proofErr w:type="spellStart"/>
       <w:r>
         <w:rPr>
           <w:color w:val="00B050"/>
@@ -6897,6 +7029,7 @@
         </w:rPr>
         <w:t>implClsNameOfIChromosomeOpt</w:t>
       </w:r>
+      <w:proofErr w:type="spellEnd"/>
       <w:r>
         <w:rPr>
           <w:rFonts w:hint="eastAsia"/>
@@ -6904,7 +7037,27 @@
           <w:sz w:val="18"/>
           <w:szCs w:val="18"/>
         </w:rPr>
-        <w:t>的逗号重改以及返回值；</w:t>
+        <w:t>的逗号重</w:t>
+      </w:r>
+      <w:proofErr w:type="gramStart"/>
+      <w:r>
+        <w:rPr>
+          <w:rFonts w:hint="eastAsia"/>
+          <w:color w:val="00B050"/>
+          <w:sz w:val="18"/>
+          <w:szCs w:val="18"/>
+        </w:rPr>
+        <w:t>改以及</w:t>
+      </w:r>
+      <w:proofErr w:type="gramEnd"/>
+      <w:r>
+        <w:rPr>
+          <w:rFonts w:hint="eastAsia"/>
+          <w:color w:val="00B050"/>
+          <w:sz w:val="18"/>
+          <w:szCs w:val="18"/>
+        </w:rPr>
+        <w:t>返回值；</w:t>
       </w:r>
     </w:p>
     <w:p>
@@ -6921,6 +7074,7 @@
           <w:szCs w:val="18"/>
         </w:rPr>
       </w:pPr>
+      <w:proofErr w:type="spellStart"/>
       <w:r>
         <w:rPr>
           <w:rFonts w:hint="eastAsia"/>
@@ -6930,6 +7084,7 @@
         </w:rPr>
         <w:t>GAParmeter</w:t>
       </w:r>
+      <w:proofErr w:type="spellEnd"/>
       <w:r>
         <w:rPr>
           <w:rFonts w:hint="eastAsia"/>
@@ -7119,6 +7274,7 @@
         </w:rPr>
         <w:t>考虑是否有必要</w:t>
       </w:r>
+      <w:proofErr w:type="spellStart"/>
       <w:r>
         <w:rPr>
           <w:rFonts w:hint="eastAsia"/>
@@ -7128,6 +7284,7 @@
         </w:rPr>
         <w:t>getGAParameter</w:t>
       </w:r>
+      <w:proofErr w:type="spellEnd"/>
       <w:r>
         <w:rPr>
           <w:rFonts w:hint="eastAsia"/>
@@ -7240,6 +7397,7 @@
         </w:rPr>
         <w:t>让代码可提交到</w:t>
       </w:r>
+      <w:proofErr w:type="spellStart"/>
       <w:r>
         <w:rPr>
           <w:rFonts w:hint="eastAsia"/>
@@ -7249,6 +7407,7 @@
         </w:rPr>
         <w:t>GitHub</w:t>
       </w:r>
+      <w:proofErr w:type="spellEnd"/>
       <w:r>
         <w:rPr>
           <w:rFonts w:hint="eastAsia"/>
@@ -7256,7 +7415,27 @@
           <w:sz w:val="18"/>
           <w:szCs w:val="18"/>
         </w:rPr>
-        <w:t>（倪）</w:t>
+        <w:t>（</w:t>
+      </w:r>
+      <w:proofErr w:type="gramStart"/>
+      <w:r>
+        <w:rPr>
+          <w:rFonts w:hint="eastAsia"/>
+          <w:color w:val="00B050"/>
+          <w:sz w:val="18"/>
+          <w:szCs w:val="18"/>
+        </w:rPr>
+        <w:t>倪</w:t>
+      </w:r>
+      <w:proofErr w:type="gramEnd"/>
+      <w:r>
+        <w:rPr>
+          <w:rFonts w:hint="eastAsia"/>
+          <w:color w:val="00B050"/>
+          <w:sz w:val="18"/>
+          <w:szCs w:val="18"/>
+        </w:rPr>
+        <w:t>）</w:t>
       </w:r>
     </w:p>
     <w:p>
@@ -8353,6 +8532,7 @@
               </w:rPr>
               <w:t>比如：</w:t>
             </w:r>
+            <w:proofErr w:type="spellStart"/>
             <w:r>
               <w:rPr>
                 <w:rFonts w:hint="eastAsia"/>
@@ -8362,6 +8542,7 @@
               </w:rPr>
               <w:t>GACfgInfo</w:t>
             </w:r>
+            <w:proofErr w:type="spellEnd"/>
             <w:r>
               <w:rPr>
                 <w:rFonts w:hint="eastAsia"/>
@@ -8452,6 +8633,7 @@
               </w:rPr>
               <w:t>：对于</w:t>
             </w:r>
+            <w:proofErr w:type="spellStart"/>
             <w:r>
               <w:rPr>
                 <w:rFonts w:hint="eastAsia"/>
@@ -8461,6 +8643,7 @@
               </w:rPr>
               <w:t>GACfgInfo</w:t>
             </w:r>
+            <w:proofErr w:type="spellEnd"/>
             <w:r>
               <w:rPr>
                 <w:rFonts w:hint="eastAsia"/>
@@ -8488,6 +8671,7 @@
               </w:rPr>
               <w:t>与</w:t>
             </w:r>
+            <w:proofErr w:type="spellStart"/>
             <w:r>
               <w:rPr>
                 <w:rFonts w:hint="eastAsia"/>
@@ -8497,6 +8681,7 @@
               </w:rPr>
               <w:t>StringBuffer</w:t>
             </w:r>
+            <w:proofErr w:type="spellEnd"/>
             <w:r>
               <w:rPr>
                 <w:rFonts w:hint="eastAsia"/>
@@ -8818,6 +9003,7 @@
                 <w:szCs w:val="21"/>
               </w:rPr>
             </w:pPr>
+            <w:proofErr w:type="spellStart"/>
             <w:r>
               <w:rPr>
                 <w:color w:val="000000"/>
@@ -8826,6 +9012,7 @@
               </w:rPr>
               <w:t>initializePopulation</w:t>
             </w:r>
+            <w:proofErr w:type="spellEnd"/>
           </w:p>
         </w:tc>
         <w:tc>
@@ -8926,13 +9113,23 @@
               </w:rPr>
               <w:t>每个个体达到指定的长度</w:t>
             </w:r>
-            <w:r>
-              <w:rPr>
-                <w:rFonts w:hint="eastAsia"/>
-                <w:sz w:val="18"/>
-                <w:szCs w:val="18"/>
-              </w:rPr>
-              <w:t>chromsomeLenth=3</w:t>
+            <w:proofErr w:type="spellStart"/>
+            <w:r>
+              <w:rPr>
+                <w:rFonts w:hint="eastAsia"/>
+                <w:sz w:val="18"/>
+                <w:szCs w:val="18"/>
+              </w:rPr>
+              <w:t>chromsomeLenth</w:t>
+            </w:r>
+            <w:proofErr w:type="spellEnd"/>
+            <w:r>
+              <w:rPr>
+                <w:rFonts w:hint="eastAsia"/>
+                <w:sz w:val="18"/>
+                <w:szCs w:val="18"/>
+              </w:rPr>
+              <w:t>=3</w:t>
             </w:r>
             <w:r>
               <w:rPr>
@@ -9147,6 +9344,7 @@
           <w:p>
             <w:pPr>
               <w:rPr>
+                <w:rFonts w:hint="eastAsia"/>
                 <w:color w:val="000000" w:themeColor="text1"/>
                 <w:szCs w:val="21"/>
               </w:rPr>
@@ -9155,6 +9353,7 @@
           <w:p>
             <w:pPr>
               <w:rPr>
+                <w:rFonts w:hint="eastAsia"/>
                 <w:color w:val="000000" w:themeColor="text1"/>
                 <w:szCs w:val="21"/>
               </w:rPr>
@@ -9185,6 +9384,7 @@
             <w:pPr>
               <w:jc w:val="center"/>
               <w:rPr>
+                <w:rFonts w:hint="eastAsia"/>
                 <w:color w:val="000000" w:themeColor="text1"/>
                 <w:sz w:val="18"/>
                 <w:szCs w:val="18"/>
@@ -9195,6 +9395,7 @@
             <w:pPr>
               <w:jc w:val="center"/>
               <w:rPr>
+                <w:rFonts w:hint="eastAsia"/>
                 <w:color w:val="000000" w:themeColor="text1"/>
                 <w:sz w:val="18"/>
                 <w:szCs w:val="18"/>
@@ -9228,6 +9429,7 @@
           <w:p>
             <w:pPr>
               <w:rPr>
+                <w:rFonts w:hint="eastAsia"/>
                 <w:color w:val="000000" w:themeColor="text1"/>
                 <w:sz w:val="18"/>
                 <w:szCs w:val="18"/>
@@ -9296,6 +9498,7 @@
               </w:rPr>
               <w:t>变异方案采用单点变异：</w:t>
             </w:r>
+            <w:proofErr w:type="spellStart"/>
             <w:r>
               <w:rPr>
                 <w:rFonts w:hint="eastAsia"/>
@@ -9303,7 +9506,17 @@
                 <w:sz w:val="18"/>
                 <w:szCs w:val="18"/>
               </w:rPr>
-              <w:t>mutateNum = 1;</w:t>
+              <w:t>mutateNum</w:t>
+            </w:r>
+            <w:proofErr w:type="spellEnd"/>
+            <w:r>
+              <w:rPr>
+                <w:rFonts w:hint="eastAsia"/>
+                <w:color w:val="000000" w:themeColor="text1"/>
+                <w:sz w:val="18"/>
+                <w:szCs w:val="18"/>
+              </w:rPr>
+              <w:t xml:space="preserve"> = 1;</w:t>
             </w:r>
           </w:p>
           <w:p>

</xml_diff>